<commit_message>
Karma Mapping Identifier Update
14.05.
- Identifier Handbuch Mini Update für Objekte
- Karma: Update der Tabellen auf Stand 29.04.2019, neues Mapping von Karma Files auf aktuellen Modellstand
- Metadatentabelle: Anpassung an Modell 26042019
- Karma Tabellen Update auf 14.05. TXT rdf fehlt noch
</commit_message>
<xml_diff>
--- a/Identifier/Handbuch Identifier.docx
+++ b/Identifier/Handbuch Identifier.docx
@@ -2,6 +2,8 @@
 <file path=word/document.xml><?xml version="1.0" encoding="utf-8"?>
 <w:document xmlns:wpc="http://schemas.microsoft.com/office/word/2010/wordprocessingCanvas" xmlns:cx="http://schemas.microsoft.com/office/drawing/2014/chartex" xmlns:cx1="http://schemas.microsoft.com/office/drawing/2015/9/8/chartex" xmlns:cx2="http://schemas.microsoft.com/office/drawing/2015/10/21/chartex" xmlns:cx3="http://schemas.microsoft.com/office/drawing/2016/5/9/chartex" xmlns:cx4="http://schemas.microsoft.com/office/drawing/2016/5/10/chartex" xmlns:cx5="http://schemas.microsoft.com/office/drawing/2016/5/11/chartex" xmlns:cx6="http://schemas.microsoft.com/office/drawing/2016/5/12/chartex" xmlns:cx7="http://schemas.microsoft.com/office/drawing/2016/5/13/chartex" xmlns:cx8="http://schemas.microsoft.com/office/drawing/2016/5/14/chartex" xmlns:mc="http://schemas.openxmlformats.org/markup-compatibility/2006" xmlns:aink="http://schemas.microsoft.com/office/drawing/2016/ink" xmlns:am3d="http://schemas.microsoft.com/office/drawing/2017/model3d" xmlns:o="urn:schemas-microsoft-com:office:office" xmlns:r="http://schemas.openxmlformats.org/officeDocument/2006/relationships" xmlns:m="http://schemas.openxmlformats.org/officeDocument/2006/math" xmlns:v="urn:schemas-microsoft-com:vml" xmlns:wp14="http://schemas.microsoft.com/office/word/2010/wordprocessingDrawing" xmlns:wp="http://schemas.openxmlformats.org/drawingml/2006/wordprocessingDrawing" xmlns:w10="urn:schemas-microsoft-com:office:word" xmlns:w="http://schemas.openxmlformats.org/wordprocessingml/2006/main" xmlns:w14="http://schemas.microsoft.com/office/word/2010/wordml" xmlns:w15="http://schemas.microsoft.com/office/word/2012/wordml" xmlns:w16cid="http://schemas.microsoft.com/office/word/2016/wordml/cid" xmlns:w16se="http://schemas.microsoft.com/office/word/2015/wordml/symex" xmlns:wpg="http://schemas.microsoft.com/office/word/2010/wordprocessingGroup" xmlns:wpi="http://schemas.microsoft.com/office/word/2010/wordprocessingInk" xmlns:wne="http://schemas.microsoft.com/office/word/2006/wordml" xmlns:wps="http://schemas.microsoft.com/office/word/2010/wordprocessingShape" mc:Ignorable="w14 w15 w16se w16cid wp14">
   <w:body>
+    <w:bookmarkStart w:id="0" w:name="_GoBack" w:displacedByCustomXml="next"/>
+    <w:bookmarkEnd w:id="0" w:displacedByCustomXml="next"/>
     <w:sdt>
       <w:sdtPr>
         <w:id w:val="509961503"/>
@@ -130,6 +132,7 @@
                                     <w:alias w:val="Autor"/>
                                     <w:tag w:val=""/>
                                     <w:id w:val="945428907"/>
+                                    <w:showingPlcHdr/>
                                     <w:dataBinding w:prefixMappings="xmlns:ns0='http://purl.org/dc/elements/1.1/' xmlns:ns1='http://schemas.openxmlformats.org/package/2006/metadata/core-properties' " w:xpath="/ns1:coreProperties[1]/ns0:creator[1]" w:storeItemID="{6C3C8BC8-F283-45AE-878A-BAB7291924A1}"/>
                                     <w:text/>
                                   </w:sdtPr>
@@ -148,7 +151,7 @@
                                         <w:rPr>
                                           <w:color w:val="FFFFFF" w:themeColor="background1"/>
                                         </w:rPr>
-                                        <w:t>Jonas</w:t>
+                                        <w:t xml:space="preserve">     </w:t>
                                       </w:r>
                                     </w:p>
                                   </w:sdtContent>
@@ -181,7 +184,7 @@
                                           <w:caps/>
                                           <w:color w:val="FFFFFF" w:themeColor="background1"/>
                                         </w:rPr>
-                                        <w:t>ITI</w:t>
+                                        <w:t>NVT</w:t>
                                       </w:r>
                                     </w:sdtContent>
                                   </w:sdt>
@@ -308,6 +311,7 @@
                               <w:alias w:val="Autor"/>
                               <w:tag w:val=""/>
                               <w:id w:val="945428907"/>
+                              <w:showingPlcHdr/>
                               <w:dataBinding w:prefixMappings="xmlns:ns0='http://purl.org/dc/elements/1.1/' xmlns:ns1='http://schemas.openxmlformats.org/package/2006/metadata/core-properties' " w:xpath="/ns1:coreProperties[1]/ns0:creator[1]" w:storeItemID="{6C3C8BC8-F283-45AE-878A-BAB7291924A1}"/>
                               <w:text/>
                             </w:sdtPr>
@@ -326,7 +330,7 @@
                                   <w:rPr>
                                     <w:color w:val="FFFFFF" w:themeColor="background1"/>
                                   </w:rPr>
-                                  <w:t>Jonas</w:t>
+                                  <w:t xml:space="preserve">     </w:t>
                                 </w:r>
                               </w:p>
                             </w:sdtContent>
@@ -359,7 +363,7 @@
                                     <w:caps/>
                                     <w:color w:val="FFFFFF" w:themeColor="background1"/>
                                   </w:rPr>
-                                  <w:t>ITI</w:t>
+                                  <w:t>NVT</w:t>
                                 </w:r>
                               </w:sdtContent>
                             </w:sdt>
@@ -1653,7 +1657,7 @@
           <w:i w:val="0"/>
         </w:rPr>
       </w:pPr>
-      <w:bookmarkStart w:id="0" w:name="_Toc1990478"/>
+      <w:bookmarkStart w:id="1" w:name="_Toc1990478"/>
       <w:r>
         <w:rPr>
           <w:rStyle w:val="Buchtitel"/>
@@ -1671,18 +1675,18 @@
         </w:rPr>
         <w:t>s</w:t>
       </w:r>
-      <w:bookmarkEnd w:id="0"/>
+      <w:bookmarkEnd w:id="1"/>
     </w:p>
     <w:p/>
     <w:p>
       <w:pPr>
         <w:pStyle w:val="berschrift2"/>
       </w:pPr>
-      <w:bookmarkStart w:id="1" w:name="_Toc1990479"/>
+      <w:bookmarkStart w:id="2" w:name="_Toc1990479"/>
       <w:r>
         <w:t>Erlaubte Zeichen</w:t>
       </w:r>
-      <w:bookmarkEnd w:id="1"/>
+      <w:bookmarkEnd w:id="2"/>
     </w:p>
     <w:p>
       <w:pPr>
@@ -1748,11 +1752,11 @@
       <w:pPr>
         <w:pStyle w:val="berschrift2"/>
       </w:pPr>
-      <w:bookmarkStart w:id="2" w:name="_Toc1990480"/>
+      <w:bookmarkStart w:id="3" w:name="_Toc1990480"/>
       <w:r>
         <w:t>Nicht erlaubte Zeichen</w:t>
       </w:r>
-      <w:bookmarkEnd w:id="2"/>
+      <w:bookmarkEnd w:id="3"/>
     </w:p>
     <w:p>
       <w:pPr>
@@ -1811,11 +1815,11 @@
       <w:pPr>
         <w:pStyle w:val="berschrift2"/>
       </w:pPr>
-      <w:bookmarkStart w:id="3" w:name="_Toc1990481"/>
+      <w:bookmarkStart w:id="4" w:name="_Toc1990481"/>
       <w:r>
         <w:t>Allgemeine Regeln</w:t>
       </w:r>
-      <w:bookmarkEnd w:id="3"/>
+      <w:bookmarkEnd w:id="4"/>
     </w:p>
     <w:p>
       <w:pPr>
@@ -1968,12 +1972,12 @@
       <w:pPr>
         <w:pStyle w:val="berschrift1"/>
       </w:pPr>
-      <w:bookmarkStart w:id="4" w:name="_Toc1990482"/>
+      <w:bookmarkStart w:id="5" w:name="_Toc1990482"/>
       <w:r>
         <w:lastRenderedPageBreak/>
         <w:t>Identifier Personen</w:t>
       </w:r>
-      <w:bookmarkEnd w:id="4"/>
+      <w:bookmarkEnd w:id="5"/>
     </w:p>
     <w:p/>
     <w:p>
@@ -2042,13 +2046,8 @@
       <w:pPr>
         <w:pStyle w:val="Listenabsatz"/>
       </w:pPr>
-      <w:proofErr w:type="spellStart"/>
-      <w:r>
-        <w:t>Nachname,Vorname</w:t>
-      </w:r>
-      <w:proofErr w:type="spellEnd"/>
-      <w:r>
-        <w:t>(_00</w:t>
+      <w:r>
+        <w:t>Nachname,Vorname(_00</w:t>
       </w:r>
       <w:r>
         <w:t>1</w:t>
@@ -2182,21 +2181,26 @@
     <w:p>
       <w:pPr>
         <w:pStyle w:val="Listenabsatz"/>
+        <w:spacing w:after="0"/>
       </w:pPr>
       <w:r>
         <w:t>Mustermann,Max_002</w:t>
       </w:r>
     </w:p>
-    <w:p/>
+    <w:p>
+      <w:pPr>
+        <w:spacing w:after="0"/>
+      </w:pPr>
+    </w:p>
     <w:p>
       <w:pPr>
         <w:pStyle w:val="berschrift1"/>
       </w:pPr>
-      <w:bookmarkStart w:id="5" w:name="_Toc1990483"/>
+      <w:bookmarkStart w:id="6" w:name="_Toc1990483"/>
       <w:r>
         <w:t>Identifier Gruppen</w:t>
       </w:r>
-      <w:bookmarkEnd w:id="5"/>
+      <w:bookmarkEnd w:id="6"/>
     </w:p>
     <w:p/>
     <w:p>
@@ -2341,16 +2345,20 @@
         <w:t xml:space="preserve"> </w:t>
       </w:r>
     </w:p>
-    <w:p/>
+    <w:p>
+      <w:pPr>
+        <w:spacing w:after="0"/>
+      </w:pPr>
+    </w:p>
     <w:p>
       <w:pPr>
         <w:pStyle w:val="berschrift1"/>
       </w:pPr>
-      <w:bookmarkStart w:id="6" w:name="_Toc1990484"/>
+      <w:bookmarkStart w:id="7" w:name="_Toc1990484"/>
       <w:r>
         <w:t>Identifier Objekte</w:t>
       </w:r>
-      <w:bookmarkEnd w:id="6"/>
+      <w:bookmarkEnd w:id="7"/>
     </w:p>
     <w:p/>
     <w:p>
@@ -2368,113 +2376,15 @@
     <w:p>
       <w:pPr>
         <w:pStyle w:val="Listenabsatz"/>
-      </w:pPr>
-    </w:p>
-    <w:p>
-      <w:pPr>
-        <w:pStyle w:val="Listenabsatz"/>
         <w:numPr>
           <w:ilvl w:val="0"/>
           <w:numId w:val="1"/>
         </w:numPr>
-        <w:rPr>
-          <w:b/>
-        </w:rPr>
-      </w:pPr>
-      <w:r>
-        <w:rPr>
-          <w:b/>
-        </w:rPr>
-        <w:t>Schema (optional):</w:t>
-      </w:r>
-    </w:p>
-    <w:p>
-      <w:pPr>
-        <w:pStyle w:val="Listenabsatz"/>
-      </w:pPr>
-      <w:r>
-        <w:t>VID_Paketnummer_Objektnummer</w:t>
-      </w:r>
-    </w:p>
-    <w:p>
-      <w:pPr>
-        <w:pStyle w:val="Listenabsatz"/>
-      </w:pPr>
-      <w:r>
-        <w:t>IMG_Paketnummer_Objektnummer(_Nummer für Objekte, Einzelbilder, u.a.)</w:t>
-      </w:r>
-    </w:p>
-    <w:p>
-      <w:pPr>
-        <w:pStyle w:val="Listenabsatz"/>
-      </w:pPr>
-      <w:r>
-        <w:t>TXT_Paketnummer_Objektnummer(_Nummer für Zettel in Abendprogramm, u.a.)</w:t>
-      </w:r>
-    </w:p>
-    <w:p>
-      <w:pPr>
-        <w:pStyle w:val="Listenabsatz"/>
-      </w:pPr>
-      <w:r>
-        <w:t>AUD_Paketnummer_Objektnummer</w:t>
-      </w:r>
-    </w:p>
-    <w:p>
-      <w:pPr>
-        <w:pStyle w:val="Listenabsatz"/>
-      </w:pPr>
-      <w:r>
-        <w:rPr>
-          <w:b/>
-        </w:rPr>
-        <w:t>Beispiel:</w:t>
-      </w:r>
-    </w:p>
-    <w:p>
-      <w:pPr>
-        <w:pStyle w:val="Listenabsatz"/>
-      </w:pPr>
-      <w:r>
-        <w:t>VID_001_001</w:t>
-      </w:r>
-    </w:p>
-    <w:p>
-      <w:pPr>
-        <w:pStyle w:val="Listenabsatz"/>
-      </w:pPr>
-      <w:r>
-        <w:t>IMG_001_001(_001)</w:t>
-      </w:r>
-    </w:p>
-    <w:p>
-      <w:pPr>
-        <w:pStyle w:val="Listenabsatz"/>
-      </w:pPr>
-      <w:r>
-        <w:t>TXT_001_001(_001)</w:t>
-      </w:r>
-    </w:p>
-    <w:p>
-      <w:pPr>
-        <w:pStyle w:val="Listenabsatz"/>
-      </w:pPr>
-      <w:r>
-        <w:t>AUD_001_001</w:t>
-      </w:r>
-    </w:p>
-    <w:p>
-      <w:pPr>
-        <w:pStyle w:val="berschrift1"/>
-      </w:pPr>
-      <w:bookmarkStart w:id="7" w:name="_Toc1990485"/>
-      <w:r>
-        <w:lastRenderedPageBreak/>
-        <w:t>Identifier Produktionen</w:t>
-      </w:r>
-      <w:bookmarkEnd w:id="7"/>
-    </w:p>
-    <w:p/>
+      </w:pPr>
+      <w:r>
+        <w:t>Paketnummer fortlaufend für die gröbste Einordnung (z.B. Negativmappe, Archivmappe)</w:t>
+      </w:r>
+    </w:p>
     <w:p>
       <w:pPr>
         <w:pStyle w:val="Listenabsatz"/>
@@ -2484,14 +2394,21 @@
         </w:numPr>
       </w:pPr>
       <w:r>
-        <w:t>Kürzel "PR" für Produ</w:t>
-      </w:r>
-      <w:r>
-        <w:t>k</w:t>
-      </w:r>
-      <w:r>
-        <w:t>tion</w:t>
-      </w:r>
+        <w:t xml:space="preserve">Objektnummerierungen beginnen </w:t>
+      </w:r>
+      <w:proofErr w:type="gramStart"/>
+      <w:r>
+        <w:t>pro neuem Paket</w:t>
+      </w:r>
+      <w:proofErr w:type="gramEnd"/>
+      <w:r>
+        <w:t xml:space="preserve"> wieder von vorne</w:t>
+      </w:r>
+    </w:p>
+    <w:p>
+      <w:pPr>
+        <w:pStyle w:val="Listenabsatz"/>
+      </w:pPr>
     </w:p>
     <w:p>
       <w:pPr>
@@ -2500,19 +2417,116 @@
           <w:ilvl w:val="0"/>
           <w:numId w:val="1"/>
         </w:numPr>
-      </w:pPr>
-      <w:r>
-        <w:t>Titel der Produktion in natürlicher Schreibweise, aber ohne Sonderzeichen und mit "_" statt Leerzeichen</w:t>
-      </w:r>
-      <w:r>
-        <w:t xml:space="preserve"> und "-"</w:t>
-      </w:r>
-    </w:p>
-    <w:p>
-      <w:pPr>
-        <w:pStyle w:val="Listenabsatz"/>
-      </w:pPr>
-    </w:p>
+        <w:rPr>
+          <w:b/>
+        </w:rPr>
+      </w:pPr>
+      <w:r>
+        <w:rPr>
+          <w:b/>
+        </w:rPr>
+        <w:t>Schema (optional):</w:t>
+      </w:r>
+    </w:p>
+    <w:p>
+      <w:pPr>
+        <w:pStyle w:val="Listenabsatz"/>
+      </w:pPr>
+      <w:r>
+        <w:t>VID_Paketnummer_Objektnummer</w:t>
+      </w:r>
+      <w:r>
+        <w:t>(_Videoteil)</w:t>
+      </w:r>
+    </w:p>
+    <w:p>
+      <w:pPr>
+        <w:pStyle w:val="Listenabsatz"/>
+      </w:pPr>
+      <w:r>
+        <w:t>IMG_Paketnummer_Objektnummer(_Nummer für Objekte, Einzelbilder, u.a.)</w:t>
+      </w:r>
+    </w:p>
+    <w:p>
+      <w:pPr>
+        <w:pStyle w:val="Listenabsatz"/>
+      </w:pPr>
+      <w:r>
+        <w:t>TXT_Paketnummer_Objektnummer(_Nummer für Zettel in Abendprogramm, u.a.)</w:t>
+      </w:r>
+    </w:p>
+    <w:p>
+      <w:pPr>
+        <w:pStyle w:val="Listenabsatz"/>
+      </w:pPr>
+      <w:r>
+        <w:t>AUD_Paketnummer_Objektnummer</w:t>
+      </w:r>
+      <w:r>
+        <w:t>(_Audioteil)</w:t>
+      </w:r>
+    </w:p>
+    <w:p>
+      <w:pPr>
+        <w:pStyle w:val="Listenabsatz"/>
+      </w:pPr>
+      <w:r>
+        <w:rPr>
+          <w:b/>
+        </w:rPr>
+        <w:t>Beispiel:</w:t>
+      </w:r>
+    </w:p>
+    <w:p>
+      <w:pPr>
+        <w:pStyle w:val="Listenabsatz"/>
+      </w:pPr>
+      <w:r>
+        <w:t>VID_001_001</w:t>
+      </w:r>
+      <w:r>
+        <w:t>(_001)</w:t>
+      </w:r>
+    </w:p>
+    <w:p>
+      <w:pPr>
+        <w:pStyle w:val="Listenabsatz"/>
+      </w:pPr>
+      <w:r>
+        <w:t>IMG_001_001(_001)</w:t>
+      </w:r>
+    </w:p>
+    <w:p>
+      <w:pPr>
+        <w:pStyle w:val="Listenabsatz"/>
+      </w:pPr>
+      <w:r>
+        <w:t>TXT_001_001(_001)</w:t>
+      </w:r>
+    </w:p>
+    <w:p>
+      <w:pPr>
+        <w:pStyle w:val="Listenabsatz"/>
+      </w:pPr>
+      <w:r>
+        <w:lastRenderedPageBreak/>
+        <w:t>AUD_001_001</w:t>
+      </w:r>
+      <w:r>
+        <w:t>(_001)</w:t>
+      </w:r>
+    </w:p>
+    <w:p>
+      <w:pPr>
+        <w:pStyle w:val="berschrift1"/>
+      </w:pPr>
+      <w:bookmarkStart w:id="8" w:name="_Toc1990485"/>
+      <w:r>
+        <w:t>Identifier Produktionen</w:t>
+      </w:r>
+      <w:bookmarkEnd w:id="8"/>
+    </w:p>
+    <w:p/>
     <w:p>
       <w:pPr>
         <w:pStyle w:val="Listenabsatz"/>
@@ -2520,32 +2534,15 @@
           <w:ilvl w:val="0"/>
           <w:numId w:val="1"/>
         </w:numPr>
-        <w:rPr>
-          <w:b/>
-        </w:rPr>
-      </w:pPr>
-      <w:r>
-        <w:rPr>
-          <w:b/>
-        </w:rPr>
-        <w:t>Schema</w:t>
-      </w:r>
-      <w:r>
-        <w:rPr>
-          <w:b/>
-        </w:rPr>
-        <w:t>:</w:t>
-      </w:r>
-    </w:p>
-    <w:p>
-      <w:pPr>
-        <w:pStyle w:val="Listenabsatz"/>
-      </w:pPr>
-      <w:r>
-        <w:t>PR_</w:t>
-      </w:r>
-      <w:r>
-        <w:t>Produktionstitel</w:t>
+      </w:pPr>
+      <w:r>
+        <w:t>Kürzel "PR" für Produ</w:t>
+      </w:r>
+      <w:r>
+        <w:t>k</w:t>
+      </w:r>
+      <w:r>
+        <w:t>tion</w:t>
       </w:r>
     </w:p>
     <w:p>
@@ -2557,9 +2554,64 @@
         </w:numPr>
       </w:pPr>
       <w:r>
+        <w:t>Titel der Produktion in natürlicher Schreibweise, aber ohne Sonderzeichen und mit "_" statt Leerzeichen</w:t>
+      </w:r>
+      <w:r>
+        <w:t xml:space="preserve"> und "-"</w:t>
+      </w:r>
+    </w:p>
+    <w:p>
+      <w:pPr>
+        <w:pStyle w:val="Listenabsatz"/>
+      </w:pPr>
+    </w:p>
+    <w:p>
+      <w:pPr>
+        <w:pStyle w:val="Listenabsatz"/>
+        <w:numPr>
+          <w:ilvl w:val="0"/>
+          <w:numId w:val="1"/>
+        </w:numPr>
         <w:rPr>
           <w:b/>
         </w:rPr>
+      </w:pPr>
+      <w:r>
+        <w:rPr>
+          <w:b/>
+        </w:rPr>
+        <w:t>Schema</w:t>
+      </w:r>
+      <w:r>
+        <w:rPr>
+          <w:b/>
+        </w:rPr>
+        <w:t>:</w:t>
+      </w:r>
+    </w:p>
+    <w:p>
+      <w:pPr>
+        <w:pStyle w:val="Listenabsatz"/>
+      </w:pPr>
+      <w:r>
+        <w:t>PR_</w:t>
+      </w:r>
+      <w:r>
+        <w:t>Produktionstitel</w:t>
+      </w:r>
+    </w:p>
+    <w:p>
+      <w:pPr>
+        <w:pStyle w:val="Listenabsatz"/>
+        <w:numPr>
+          <w:ilvl w:val="0"/>
+          <w:numId w:val="1"/>
+        </w:numPr>
+      </w:pPr>
+      <w:r>
+        <w:rPr>
+          <w:b/>
+        </w:rPr>
         <w:t>Beispiel</w:t>
       </w:r>
       <w:r>
@@ -2635,11 +2687,11 @@
       <w:pPr>
         <w:pStyle w:val="berschrift1"/>
       </w:pPr>
-      <w:bookmarkStart w:id="8" w:name="_Toc1990486"/>
+      <w:bookmarkStart w:id="9" w:name="_Toc1990486"/>
       <w:r>
         <w:t>Identifier Ereignisse</w:t>
       </w:r>
-      <w:bookmarkEnd w:id="8"/>
+      <w:bookmarkEnd w:id="9"/>
     </w:p>
     <w:p/>
     <w:p>
@@ -2831,11 +2883,11 @@
       <w:pPr>
         <w:pStyle w:val="berschrift1"/>
       </w:pPr>
-      <w:bookmarkStart w:id="9" w:name="_Toc1990487"/>
+      <w:bookmarkStart w:id="10" w:name="_Toc1990487"/>
       <w:r>
         <w:t>Identifier Veranstaltungsorte</w:t>
       </w:r>
-      <w:bookmarkEnd w:id="9"/>
+      <w:bookmarkEnd w:id="10"/>
     </w:p>
     <w:p/>
     <w:p>
@@ -2964,6 +3016,7 @@
         <w:pStyle w:val="Listenabsatz"/>
       </w:pPr>
       <w:r>
+        <w:lastRenderedPageBreak/>
         <w:t>LOC_Filmtheater_am_Friedrichshain</w:t>
       </w:r>
       <w:r>
@@ -2990,12 +3043,11 @@
       <w:pPr>
         <w:pStyle w:val="berschrift1"/>
       </w:pPr>
-      <w:bookmarkStart w:id="10" w:name="_Toc1990488"/>
-      <w:r>
-        <w:lastRenderedPageBreak/>
+      <w:bookmarkStart w:id="11" w:name="_Toc1990488"/>
+      <w:r>
         <w:t>Identifier Städte</w:t>
       </w:r>
-      <w:bookmarkEnd w:id="10"/>
+      <w:bookmarkEnd w:id="11"/>
     </w:p>
     <w:p/>
     <w:p>
@@ -3163,11 +3215,11 @@
       <w:pPr>
         <w:pStyle w:val="berschrift1"/>
       </w:pPr>
-      <w:bookmarkStart w:id="11" w:name="_Toc1990489"/>
+      <w:bookmarkStart w:id="12" w:name="_Toc1990489"/>
       <w:r>
         <w:t>Identifier Länder</w:t>
       </w:r>
-      <w:bookmarkEnd w:id="11"/>
+      <w:bookmarkEnd w:id="12"/>
     </w:p>
     <w:p/>
     <w:p>
@@ -3335,11 +3387,11 @@
       <w:pPr>
         <w:pStyle w:val="berschrift1"/>
       </w:pPr>
-      <w:bookmarkStart w:id="12" w:name="_Toc1990490"/>
+      <w:bookmarkStart w:id="13" w:name="_Toc1990490"/>
       <w:r>
         <w:t>Sammlungen</w:t>
       </w:r>
-      <w:bookmarkEnd w:id="12"/>
+      <w:bookmarkEnd w:id="13"/>
     </w:p>
     <w:p/>
     <w:p>
@@ -3430,13 +3482,10 @@
       <w:pPr>
         <w:pStyle w:val="berschrift1"/>
       </w:pPr>
-      <w:bookmarkStart w:id="13" w:name="_Toc1990491"/>
-      <w:r>
-        <w:lastRenderedPageBreak/>
+      <w:bookmarkStart w:id="14" w:name="_Toc1990491"/>
+      <w:r>
         <w:t>Serien</w:t>
       </w:r>
-      <w:bookmarkStart w:id="14" w:name="_GoBack"/>
-      <w:bookmarkEnd w:id="13"/>
       <w:bookmarkEnd w:id="14"/>
     </w:p>
     <w:p/>
@@ -3461,13 +3510,7 @@
         </w:numPr>
       </w:pPr>
       <w:r>
-        <w:t xml:space="preserve">Name der </w:t>
-      </w:r>
-      <w:r>
-        <w:t>Serie</w:t>
-      </w:r>
-      <w:r>
-        <w:t xml:space="preserve"> in natürlicher Schreibweise, aber ohne Sonderzeichen und mit "_" statt Leerzeichen und "-"</w:t>
+        <w:t>Name der Serie in natürlicher Schreibweise, aber ohne Sonderzeichen und mit "_" statt Leerzeichen und "-"</w:t>
       </w:r>
     </w:p>
     <w:p>
@@ -3495,13 +3538,7 @@
         <w:pStyle w:val="Listenabsatz"/>
       </w:pPr>
       <w:r>
-        <w:t>SRS</w:t>
-      </w:r>
-      <w:r>
-        <w:t>_</w:t>
-      </w:r>
-      <w:r>
-        <w:t>Serie</w:t>
+        <w:t>SRS_Serie</w:t>
       </w:r>
     </w:p>
     <w:p>
@@ -3600,17 +3637,27 @@
         <w:t>VID_Paketnummer_Objektnummer</w:t>
       </w:r>
       <w:r>
-        <w:tab/>
-      </w:r>
-      <w:r>
-        <w:tab/>
-      </w:r>
-      <w:r>
-        <w:tab/>
-      </w:r>
-      <w:r>
-        <w:tab/>
-        <w:t>IMG_Paketnummer_Objektnummer(_</w:t>
+        <w:t>(_001)</w:t>
+      </w:r>
+      <w:r>
+        <w:tab/>
+      </w:r>
+      <w:r>
+        <w:tab/>
+      </w:r>
+      <w:r>
+        <w:tab/>
+      </w:r>
+      <w:r>
+        <w:tab/>
+      </w:r>
+      <w:proofErr w:type="spellStart"/>
+      <w:r>
+        <w:t>IMG_Paketnummer_Objektnummer</w:t>
+      </w:r>
+      <w:proofErr w:type="spellEnd"/>
+      <w:r>
+        <w:t>(_</w:t>
       </w:r>
       <w:r>
         <w:t>001)</w:t>
@@ -3638,8 +3685,13 @@
         <w:spacing w:after="0"/>
         <w:ind w:left="2124" w:firstLine="696"/>
       </w:pPr>
+      <w:proofErr w:type="spellStart"/>
       <w:r>
         <w:t>AUD_Paketnummer_Objektnummer</w:t>
+      </w:r>
+      <w:proofErr w:type="spellEnd"/>
+      <w:r>
+        <w:t>(_001)</w:t>
       </w:r>
     </w:p>
     <w:p>
@@ -4257,6 +4309,13 @@
         </w:rPr>
         <w:t>VID_001_001</w:t>
       </w:r>
+      <w:r>
+        <w:rPr>
+          <w:sz w:val="18"/>
+          <w:szCs w:val="18"/>
+        </w:rPr>
+        <w:t>(_001)</w:t>
+      </w:r>
     </w:p>
     <w:p>
       <w:pPr>
@@ -4304,6 +4363,13 @@
           <w:szCs w:val="18"/>
         </w:rPr>
         <w:t>AUD_001_001</w:t>
+      </w:r>
+      <w:r>
+        <w:rPr>
+          <w:sz w:val="18"/>
+          <w:szCs w:val="18"/>
+        </w:rPr>
+        <w:t>(_001)</w:t>
       </w:r>
     </w:p>
     <w:p>
@@ -5484,7 +5550,7 @@
       </w:pPr>
     </w:pPrDefault>
   </w:docDefaults>
-  <w:latentStyles w:defLockedState="0" w:defUIPriority="99" w:defSemiHidden="0" w:defUnhideWhenUsed="0" w:defQFormat="0" w:count="375">
+  <w:latentStyles w:defLockedState="0" w:defUIPriority="99" w:defSemiHidden="0" w:defUnhideWhenUsed="0" w:defQFormat="0" w:count="376">
     <w:lsdException w:name="Normal" w:uiPriority="0" w:qFormat="1"/>
     <w:lsdException w:name="heading 1" w:uiPriority="9" w:qFormat="1"/>
     <w:lsdException w:name="heading 2" w:semiHidden="1" w:uiPriority="9" w:unhideWhenUsed="1" w:qFormat="1"/>
@@ -5860,6 +5926,7 @@
     <w:lsdException w:name="Smart Hyperlink" w:semiHidden="1" w:unhideWhenUsed="1"/>
     <w:lsdException w:name="Hashtag" w:semiHidden="1" w:unhideWhenUsed="1"/>
     <w:lsdException w:name="Unresolved Mention" w:semiHidden="1" w:unhideWhenUsed="1"/>
+    <w:lsdException w:name="Smart Link" w:semiHidden="1" w:unhideWhenUsed="1"/>
   </w:latentStyles>
   <w:style w:type="paragraph" w:default="1" w:styleId="Standard">
     <w:name w:val="Normal"/>
@@ -6365,7 +6432,7 @@
 </file>
 
 <file path=customXml/itemProps1.xml><?xml version="1.0" encoding="utf-8"?>
-<ds:datastoreItem xmlns:ds="http://schemas.openxmlformats.org/officeDocument/2006/customXml" ds:itemID="{D48BBC24-7DC8-4B76-BEC0-3E4D1E4D3C0B}">
+<ds:datastoreItem xmlns:ds="http://schemas.openxmlformats.org/officeDocument/2006/customXml" ds:itemID="{D0D2BC63-C7E2-48E5-ACB8-275954F1DCF0}">
   <ds:schemaRefs>
     <ds:schemaRef ds:uri="http://schemas.openxmlformats.org/officeDocument/2006/bibliography"/>
   </ds:schemaRefs>

</xml_diff>